<commit_message>
Erstes marginal arbeitsfähiges Skelett eines Totally Customized View für Zeiterfassung.
git-svn-id: svn+ssh://dasz.at/srv/dasz/svn/Kistl@914 76cbe2a5-d633-47ad-8992-a0d0e66ffbf2
</commit_message>
<xml_diff>
--- a/Grafische Evolution.docx
+++ b/Grafische Evolution.docx
@@ -7,15 +7,7 @@
         <w:pStyle w:val="Title"/>
       </w:pPr>
       <w:r>
-        <w:t xml:space="preserve">Grafische Evolution des </w:t>
-      </w:r>
-      <w:proofErr w:type="spellStart"/>
-      <w:r>
-        <w:t>Kistl</w:t>
-      </w:r>
-      <w:proofErr w:type="spellEnd"/>
-      <w:r>
-        <w:t xml:space="preserve">-Projektes </w:t>
+        <w:t xml:space="preserve">Grafische Evolution des Kistl-Projektes </w:t>
       </w:r>
     </w:p>
     <w:p>
@@ -53,7 +45,7 @@
                     </pic:cNvPicPr>
                   </pic:nvPicPr>
                   <pic:blipFill>
-                    <a:blip r:embed="rId4"/>
+                    <a:blip r:embed="rId4" cstate="print"/>
                     <a:srcRect/>
                     <a:stretch>
                       <a:fillRect/>
@@ -122,7 +114,7 @@
                     </pic:cNvPicPr>
                   </pic:nvPicPr>
                   <pic:blipFill>
-                    <a:blip r:embed="rId5"/>
+                    <a:blip r:embed="rId5" cstate="print"/>
                     <a:srcRect/>
                     <a:stretch>
                       <a:fillRect/>
@@ -191,7 +183,7 @@
                     </pic:cNvPicPr>
                   </pic:nvPicPr>
                   <pic:blipFill>
-                    <a:blip r:embed="rId6"/>
+                    <a:blip r:embed="rId6" cstate="print"/>
                     <a:srcRect/>
                     <a:stretch>
                       <a:fillRect/>
@@ -225,15 +217,7 @@
         <w:jc w:val="center"/>
       </w:pPr>
       <w:r>
-        <w:t xml:space="preserve">Eingabemaske mit </w:t>
-      </w:r>
-      <w:proofErr w:type="spellStart"/>
-      <w:r>
-        <w:t>Validatoren</w:t>
-      </w:r>
-      <w:proofErr w:type="spellEnd"/>
-      <w:r>
-        <w:t xml:space="preserve"> &amp; Master/Detail</w:t>
+        <w:t>Eingabemaske mit Validatoren &amp; Master/Detail</w:t>
       </w:r>
     </w:p>
     <w:p>
@@ -268,7 +252,7 @@
                     </pic:cNvPicPr>
                   </pic:nvPicPr>
                   <pic:blipFill>
-                    <a:blip r:embed="rId7"/>
+                    <a:blip r:embed="rId7" cstate="print"/>
                     <a:srcRect/>
                     <a:stretch>
                       <a:fillRect/>
@@ -289,6 +273,62 @@
                       <a:headEnd/>
                       <a:tailEnd/>
                     </a:ln>
+                  </pic:spPr>
+                </pic:pic>
+              </a:graphicData>
+            </a:graphic>
+          </wp:inline>
+        </w:drawing>
+      </w:r>
+    </w:p>
+    <w:p>
+      <w:pPr>
+        <w:pStyle w:val="IntenseQuote"/>
+      </w:pPr>
+      <w:r>
+        <w:lastRenderedPageBreak/>
+        <w:t>18. 5. 2009</w:t>
+      </w:r>
+    </w:p>
+    <w:p>
+      <w:r>
+        <w:t>Erstes marginal arbeitsfähiges Skelett eines Totally Customized View für Zeiterfassung.</w:t>
+      </w:r>
+    </w:p>
+    <w:p>
+      <w:r>
+        <w:rPr>
+          <w:noProof/>
+        </w:rPr>
+        <w:drawing>
+          <wp:inline distT="0" distB="0" distL="0" distR="0">
+            <wp:extent cx="2059467" cy="4009937"/>
+            <wp:effectExtent l="19050" t="0" r="0" b="0"/>
+            <wp:docPr id="4" name="Picture 3" descr="2009-05-18 skeletal work effort recorder view.png"/>
+            <wp:cNvGraphicFramePr>
+              <a:graphicFrameLocks xmlns:a="http://schemas.openxmlformats.org/drawingml/2006/main" noChangeAspect="1"/>
+            </wp:cNvGraphicFramePr>
+            <a:graphic xmlns:a="http://schemas.openxmlformats.org/drawingml/2006/main">
+              <a:graphicData uri="http://schemas.openxmlformats.org/drawingml/2006/picture">
+                <pic:pic xmlns:pic="http://schemas.openxmlformats.org/drawingml/2006/picture">
+                  <pic:nvPicPr>
+                    <pic:cNvPr id="0" name="2009-05-18 skeletal work effort recorder view.png"/>
+                    <pic:cNvPicPr/>
+                  </pic:nvPicPr>
+                  <pic:blipFill>
+                    <a:blip r:embed="rId8" cstate="print"/>
+                    <a:stretch>
+                      <a:fillRect/>
+                    </a:stretch>
+                  </pic:blipFill>
+                  <pic:spPr>
+                    <a:xfrm>
+                      <a:off x="0" y="0"/>
+                      <a:ext cx="2059873" cy="4010727"/>
+                    </a:xfrm>
+                    <a:prstGeom prst="rect">
+                      <a:avLst/>
+                    </a:prstGeom>
                   </pic:spPr>
                 </pic:pic>
               </a:graphicData>

</xml_diff>